<commit_message>
Update Softwaredokumentation Weather App V2.1.docx
</commit_message>
<xml_diff>
--- a/Softwaredokumentation Weather App V2.1.docx
+++ b/Softwaredokumentation Weather App V2.1.docx
@@ -1,6 +1,6 @@
 
 <file path=word/document.xml><?xml version="1.0" encoding="utf-8"?>
-<w:document xmlns:wpc="http://schemas.microsoft.com/office/word/2010/wordprocessingCanvas" xmlns:cx="http://schemas.microsoft.com/office/drawing/2014/chartex" xmlns:cx1="http://schemas.microsoft.com/office/drawing/2015/9/8/chartex" xmlns:mc="http://schemas.openxmlformats.org/markup-compatibility/2006" xmlns:o="urn:schemas-microsoft-com:office:office" xmlns:r="http://schemas.openxmlformats.org/officeDocument/2006/relationships" xmlns:m="http://schemas.openxmlformats.org/officeDocument/2006/math" xmlns:v="urn:schemas-microsoft-com:vml" xmlns:wp14="http://schemas.microsoft.com/office/word/2010/wordprocessingDrawing" xmlns:wp="http://schemas.openxmlformats.org/drawingml/2006/wordprocessingDrawing" xmlns:w10="urn:schemas-microsoft-com:office:word" xmlns:w="http://schemas.openxmlformats.org/wordprocessingml/2006/main" xmlns:w14="http://schemas.microsoft.com/office/word/2010/wordml" xmlns:w15="http://schemas.microsoft.com/office/word/2012/wordml" xmlns:w16se="http://schemas.microsoft.com/office/word/2015/wordml/symex" xmlns:wpg="http://schemas.microsoft.com/office/word/2010/wordprocessingGroup" xmlns:wpi="http://schemas.microsoft.com/office/word/2010/wordprocessingInk" xmlns:wne="http://schemas.microsoft.com/office/word/2006/wordml" xmlns:wps="http://schemas.microsoft.com/office/word/2010/wordprocessingShape" mc:Ignorable="w14 w15 w16se wp14">
+<w:document xmlns:wpc="http://schemas.microsoft.com/office/word/2010/wordprocessingCanvas" xmlns:cx="http://schemas.microsoft.com/office/drawing/2014/chartex" xmlns:cx1="http://schemas.microsoft.com/office/drawing/2015/9/8/chartex" xmlns:cx2="http://schemas.microsoft.com/office/drawing/2015/10/21/chartex" xmlns:cx3="http://schemas.microsoft.com/office/drawing/2016/5/9/chartex" xmlns:cx4="http://schemas.microsoft.com/office/drawing/2016/5/10/chartex" xmlns:cx5="http://schemas.microsoft.com/office/drawing/2016/5/11/chartex" xmlns:cx6="http://schemas.microsoft.com/office/drawing/2016/5/12/chartex" xmlns:cx7="http://schemas.microsoft.com/office/drawing/2016/5/13/chartex" xmlns:cx8="http://schemas.microsoft.com/office/drawing/2016/5/14/chartex" xmlns:mc="http://schemas.openxmlformats.org/markup-compatibility/2006" xmlns:aink="http://schemas.microsoft.com/office/drawing/2016/ink" xmlns:am3d="http://schemas.microsoft.com/office/drawing/2017/model3d" xmlns:o="urn:schemas-microsoft-com:office:office" xmlns:oel="http://schemas.microsoft.com/office/2019/extlst" xmlns:r="http://schemas.openxmlformats.org/officeDocument/2006/relationships" xmlns:m="http://schemas.openxmlformats.org/officeDocument/2006/math" xmlns:v="urn:schemas-microsoft-com:vml" xmlns:wp14="http://schemas.microsoft.com/office/word/2010/wordprocessingDrawing" xmlns:wp="http://schemas.openxmlformats.org/drawingml/2006/wordprocessingDrawing" xmlns:w10="urn:schemas-microsoft-com:office:word" xmlns:w="http://schemas.openxmlformats.org/wordprocessingml/2006/main" xmlns:w14="http://schemas.microsoft.com/office/word/2010/wordml" xmlns:w15="http://schemas.microsoft.com/office/word/2012/wordml" xmlns:w16cex="http://schemas.microsoft.com/office/word/2018/wordml/cex" xmlns:w16cid="http://schemas.microsoft.com/office/word/2016/wordml/cid" xmlns:w16="http://schemas.microsoft.com/office/word/2018/wordml" xmlns:w16sdtdh="http://schemas.microsoft.com/office/word/2020/wordml/sdtdatahash" xmlns:w16se="http://schemas.microsoft.com/office/word/2015/wordml/symex" xmlns:wpg="http://schemas.microsoft.com/office/word/2010/wordprocessingGroup" xmlns:wpi="http://schemas.microsoft.com/office/word/2010/wordprocessingInk" xmlns:wne="http://schemas.microsoft.com/office/word/2006/wordml" xmlns:wps="http://schemas.microsoft.com/office/word/2010/wordprocessingShape" mc:Ignorable="w14 w15 w16se w16cid w16 w16cex w16sdtdh wp14">
   <w:body>
     <w:p>
       <w:pPr>
@@ -1400,7 +1400,7 @@
           </mc:Choice>
           <mc:Fallback>
             <w:pict>
-              <v:group w14:anchorId="2FE28C70" id="Gruppieren 12" o:spid="_x0000_s1026" style="position:absolute;left:0;text-align:left;margin-left:6.75pt;margin-top:3.25pt;width:478.95pt;height:112.4pt;z-index:251665408;mso-width-relative:margin;mso-height-relative:margin" coordorigin=",-647" coordsize="60827,15476" o:gfxdata="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">
+              <v:group w14:anchorId="2FE28C70" id="Gruppieren 12" o:spid="_x0000_s1026" style="position:absolute;left:0;text-align:left;margin-left:6.75pt;margin-top:3.25pt;width:478.95pt;height:112.4pt;z-index:251665408;mso-width-relative:margin;mso-height-relative:margin" coordorigin=",-647" coordsize="60827,15476" o:gfxdata="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">
                 <v:shapetype id="_x0000_t75" coordsize="21600,21600" o:spt="75" o:preferrelative="t" path="m@4@5l@4@11@9@11@9@5xe" filled="f" stroked="f">
                   <v:stroke joinstyle="miter"/>
                   <v:formulas>
@@ -1420,9 +1420,8 @@
                   <v:path o:extrusionok="f" gradientshapeok="t" o:connecttype="rect"/>
                   <o:lock v:ext="edit" aspectratio="t"/>
                 </v:shapetype>
-                <v:shape id="Grafik 13" o:spid="_x0000_s1027" type="#_x0000_t75" style="position:absolute;width:10818;height:14828;visibility:visible;mso-wrap-style:square" o:gfxdata="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">
+                <v:shape id="Grafik 13" o:spid="_x0000_s1027" type="#_x0000_t75" style="position:absolute;width:10818;height:14828;visibility:visible;mso-wrap-style:square" o:gfxdata="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">
                   <v:imagedata r:id="rId10" o:title="" croptop="1289f" cropbottom="1289f"/>
-                  <v:path arrowok="t"/>
                 </v:shape>
                 <v:shapetype id="_x0000_t202" coordsize="21600,21600" o:spt="202" path="m,l,21600r21600,l21600,xe">
                   <v:stroke joinstyle="miter"/>
@@ -1743,10 +1742,9 @@
           </mc:Choice>
           <mc:Fallback>
             <w:pict>
-              <v:group w14:anchorId="6A22BD97" id="Gruppieren 11" o:spid="_x0000_s1029" style="position:absolute;left:0;text-align:left;margin-left:6.55pt;margin-top:18.95pt;width:395.4pt;height:115.95pt;z-index:251660288;mso-height-relative:margin" coordorigin=",-647" coordsize="50217,14722" o:gfxdata="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">
-                <v:shape id="Grafik 5" o:spid="_x0000_s1030" type="#_x0000_t75" style="position:absolute;width:10792;height:14074;visibility:visible;mso-wrap-style:square" o:gfxdata="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">
+              <v:group w14:anchorId="6A22BD97" id="Gruppieren 11" o:spid="_x0000_s1029" style="position:absolute;left:0;text-align:left;margin-left:6.55pt;margin-top:18.95pt;width:395.4pt;height:115.95pt;z-index:251660288;mso-height-relative:margin" coordorigin=",-647" coordsize="50217,14722" o:gfxdata="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">
+                <v:shape id="Grafik 5" o:spid="_x0000_s1030" type="#_x0000_t75" style="position:absolute;width:10792;height:14074;visibility:visible;mso-wrap-style:square" o:gfxdata="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">
                   <v:imagedata r:id="rId12" o:title="" cropleft="11285f" cropright="6413f"/>
-                  <v:path arrowok="t"/>
                 </v:shape>
                 <v:shape id="Textfeld 9" o:spid="_x0000_s1031" type="#_x0000_t202" style="position:absolute;left:15952;top:-647;width:34265;height:12965;visibility:visible;mso-wrap-style:square;v-text-anchor:top" o:gfxdata="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" filled="f" stroked="f" strokeweight=".5pt">
                   <v:textbox>
@@ -2069,10 +2067,9 @@
           </mc:Choice>
           <mc:Fallback>
             <w:pict>
-              <v:group w14:anchorId="3AE6525E" id="Gruppieren 15" o:spid="_x0000_s1032" style="position:absolute;left:0;text-align:left;margin-left:6.4pt;margin-top:10.5pt;width:397.85pt;height:123.3pt;z-index:251663360;mso-height-relative:margin" coordorigin=",310" coordsize="50532,15664" o:gfxdata="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">
-                <v:shape id="Grafik 6" o:spid="_x0000_s1033" type="#_x0000_t75" style="position:absolute;top:956;width:10795;height:15018;visibility:visible;mso-wrap-style:square" o:gfxdata="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">
+              <v:group w14:anchorId="3AE6525E" id="Gruppieren 15" o:spid="_x0000_s1032" style="position:absolute;left:0;text-align:left;margin-left:6.4pt;margin-top:10.5pt;width:397.85pt;height:123.3pt;z-index:251663360;mso-height-relative:margin" coordorigin=",310" coordsize="50532,15664" o:gfxdata="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">
+                <v:shape id="Grafik 6" o:spid="_x0000_s1033" type="#_x0000_t75" style="position:absolute;top:956;width:10795;height:15018;visibility:visible;mso-wrap-style:square" o:gfxdata="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">
                   <v:imagedata r:id="rId14" o:title="" croptop="7769f" cropleft="12211f" cropright="11814f"/>
-                  <v:path arrowok="t"/>
                 </v:shape>
                 <v:shape id="Textfeld 10" o:spid="_x0000_s1034" type="#_x0000_t202" style="position:absolute;left:16267;top:310;width:34265;height:12967;visibility:visible;mso-wrap-style:square;v-text-anchor:top" o:gfxdata="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" filled="f" stroked="f" strokeweight=".5pt">
                   <v:textbox>
@@ -2182,16 +2179,16 @@
         <mc:AlternateContent>
           <mc:Choice Requires="wpg">
             <w:drawing>
-              <wp:anchor distT="0" distB="0" distL="114300" distR="114300" simplePos="0" relativeHeight="251667456" behindDoc="0" locked="0" layoutInCell="1" allowOverlap="1" wp14:anchorId="3E557DC5" wp14:editId="691E400B">
+              <wp:anchor distT="0" distB="0" distL="114300" distR="114300" simplePos="0" relativeHeight="251667456" behindDoc="0" locked="0" layoutInCell="1" allowOverlap="1" wp14:anchorId="3E557DC5" wp14:editId="35D852E1">
                 <wp:simplePos x="0" y="0"/>
                 <wp:positionH relativeFrom="column">
-                  <wp:posOffset>73025</wp:posOffset>
+                  <wp:posOffset>70876</wp:posOffset>
                 </wp:positionH>
                 <wp:positionV relativeFrom="paragraph">
-                  <wp:posOffset>210983</wp:posOffset>
+                  <wp:posOffset>209550</wp:posOffset>
                 </wp:positionV>
-                <wp:extent cx="6238240" cy="1818640"/>
-                <wp:effectExtent l="0" t="0" r="0" b="0"/>
+                <wp:extent cx="6238240" cy="1575582"/>
+                <wp:effectExtent l="0" t="0" r="0" b="5715"/>
                 <wp:wrapNone/>
                 <wp:docPr id="17" name="Gruppieren 17"/>
                 <wp:cNvGraphicFramePr/>
@@ -2202,9 +2199,9 @@
                       <wpg:grpSpPr>
                         <a:xfrm>
                           <a:off x="0" y="0"/>
-                          <a:ext cx="6238240" cy="1818640"/>
+                          <a:ext cx="6238240" cy="1575582"/>
                           <a:chOff x="-10176" y="-49550"/>
-                          <a:chExt cx="6239299" cy="1845777"/>
+                          <a:chExt cx="6239299" cy="1599092"/>
                         </a:xfrm>
                       </wpg:grpSpPr>
                       <pic:pic xmlns:pic="http://schemas.openxmlformats.org/drawingml/2006/picture">
@@ -2250,7 +2247,7 @@
                         <wps:spPr>
                           <a:xfrm>
                             <a:off x="1590007" y="-49550"/>
-                            <a:ext cx="4639116" cy="1845777"/>
+                            <a:ext cx="4639116" cy="1599092"/>
                           </a:xfrm>
                           <a:prstGeom prst="rect">
                             <a:avLst/>
@@ -2266,10 +2263,8 @@
                               <w:pPr>
                                 <w:jc w:val="left"/>
                                 <w:rPr>
-                                  <w:b/>
-                                  <w:bCs/>
-                                  <w:sz w:val="28"/>
-                                  <w:szCs w:val="22"/>
+                                  <w:sz w:val="20"/>
+                                  <w:szCs w:val="16"/>
                                 </w:rPr>
                               </w:pPr>
                               <w:r>
@@ -2330,14 +2325,15 @@
                                   <w:sz w:val="20"/>
                                   <w:szCs w:val="16"/>
                                 </w:rPr>
-                                <w:t xml:space="preserve">von geeigneten </w:t>
+                                <w:t>von geeigneten „Weather“ und „Location“-APIs</w:t>
                               </w:r>
                               <w:r>
                                 <w:rPr>
                                   <w:sz w:val="20"/>
                                   <w:szCs w:val="16"/>
                                 </w:rPr>
-                                <w:t>„Weather“ und „Location“-APIs</w:t>
+                                <w:br/>
+                                <w:t>Entwicklung der Demo-Weather-App (V1.2)</w:t>
                               </w:r>
                               <w:r>
                                 <w:rPr>
@@ -2395,8 +2391,7 @@
                                   <w:sz w:val="20"/>
                                   <w:szCs w:val="16"/>
                                 </w:rPr>
-                                <w:br/>
-                                <w:t>Entwicklung des Hauptprogramms</w:t>
+                                <w:t xml:space="preserve"> sowie des Hauptprogramms</w:t>
                               </w:r>
                             </w:p>
                             <w:p/>
@@ -2423,22 +2418,19 @@
           </mc:Choice>
           <mc:Fallback>
             <w:pict>
-              <v:group w14:anchorId="3E557DC5" id="Gruppieren 17" o:spid="_x0000_s1035" style="position:absolute;left:0;text-align:left;margin-left:5.75pt;margin-top:16.6pt;width:491.2pt;height:143.2pt;z-index:251667456;mso-width-relative:margin;mso-height-relative:margin" coordorigin="-101,-495" coordsize="62392,18457" o:gfxdata="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">
-                <v:shape id="Grafik 18" o:spid="_x0000_s1036" type="#_x0000_t75" style="position:absolute;left:-101;width:10844;height:14556;visibility:visible;mso-wrap-style:square" o:gfxdata="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">
+              <v:group w14:anchorId="3E557DC5" id="Gruppieren 17" o:spid="_x0000_s1035" style="position:absolute;left:0;text-align:left;margin-left:5.6pt;margin-top:16.5pt;width:491.2pt;height:124.05pt;z-index:251667456;mso-width-relative:margin;mso-height-relative:margin" coordorigin="-101,-495" coordsize="62392,15990" o:gfxdata="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">
+                <v:shape id="Grafik 18" o:spid="_x0000_s1036" type="#_x0000_t75" style="position:absolute;left:-101;width:10844;height:14556;visibility:visible;mso-wrap-style:square" o:gfxdata="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">
                   <v:imagedata r:id="rId16" o:title="" croptop="1378f" cropbottom="1378f"/>
-                  <v:path arrowok="t"/>
                 </v:shape>
-                <v:shape id="Textfeld 19" o:spid="_x0000_s1037" type="#_x0000_t202" style="position:absolute;left:15900;top:-495;width:46391;height:18457;visibility:visible;mso-wrap-style:square;v-text-anchor:top" o:gfxdata="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" filled="f" stroked="f" strokeweight=".5pt">
+                <v:shape id="Textfeld 19" o:spid="_x0000_s1037" type="#_x0000_t202" style="position:absolute;left:15900;top:-495;width:46391;height:15990;visibility:visible;mso-wrap-style:square;v-text-anchor:top" o:gfxdata="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" filled="f" stroked="f" strokeweight=".5pt">
                   <v:textbox>
                     <w:txbxContent>
                       <w:p>
                         <w:pPr>
                           <w:jc w:val="left"/>
                           <w:rPr>
-                            <w:b/>
-                            <w:bCs/>
-                            <w:sz w:val="28"/>
-                            <w:szCs w:val="22"/>
+                            <w:sz w:val="20"/>
+                            <w:szCs w:val="16"/>
                           </w:rPr>
                         </w:pPr>
                         <w:r>
@@ -2499,14 +2491,15 @@
                             <w:sz w:val="20"/>
                             <w:szCs w:val="16"/>
                           </w:rPr>
-                          <w:t xml:space="preserve">von geeigneten </w:t>
+                          <w:t>von geeigneten „Weather“ und „Location“-APIs</w:t>
                         </w:r>
                         <w:r>
                           <w:rPr>
                             <w:sz w:val="20"/>
                             <w:szCs w:val="16"/>
                           </w:rPr>
-                          <w:t>„Weather“ und „Location“-APIs</w:t>
+                          <w:br/>
+                          <w:t>Entwicklung der Demo-Weather-App (V1.2)</w:t>
                         </w:r>
                         <w:r>
                           <w:rPr>
@@ -2564,8 +2557,7 @@
                             <w:sz w:val="20"/>
                             <w:szCs w:val="16"/>
                           </w:rPr>
-                          <w:br/>
-                          <w:t>Entwicklung des Hauptprogramms</w:t>
+                          <w:t xml:space="preserve"> sowie des Hauptprogramms</w:t>
                         </w:r>
                       </w:p>
                       <w:p/>
@@ -2589,7 +2581,7 @@
           <w:lang w:eastAsia="de-DE"/>
         </w:rPr>
         <w:drawing>
-          <wp:anchor distT="0" distB="0" distL="114300" distR="114300" simplePos="0" relativeHeight="251674624" behindDoc="0" locked="0" layoutInCell="1" allowOverlap="1" wp14:anchorId="0654BA13" wp14:editId="3ED2B1F5">
+          <wp:anchor distT="0" distB="0" distL="114300" distR="114300" simplePos="0" relativeHeight="251674624" behindDoc="0" locked="0" layoutInCell="1" allowOverlap="1" wp14:anchorId="0654BA13" wp14:editId="4C0DD382">
             <wp:simplePos x="0" y="0"/>
             <wp:positionH relativeFrom="column">
               <wp:posOffset>77470</wp:posOffset>
@@ -2659,7 +2651,7 @@
         <mc:AlternateContent>
           <mc:Choice Requires="wps">
             <w:drawing>
-              <wp:anchor distT="0" distB="0" distL="114300" distR="114300" simplePos="0" relativeHeight="251675648" behindDoc="0" locked="0" layoutInCell="1" allowOverlap="1" wp14:anchorId="68A454E8" wp14:editId="40FE226A">
+              <wp:anchor distT="0" distB="0" distL="114300" distR="114300" simplePos="0" relativeHeight="251675648" behindDoc="0" locked="0" layoutInCell="1" allowOverlap="1" wp14:anchorId="68A454E8" wp14:editId="7EEC96D2">
                 <wp:simplePos x="0" y="0"/>
                 <wp:positionH relativeFrom="column">
                   <wp:posOffset>1708150</wp:posOffset>
@@ -3091,7 +3083,7 @@
           </mc:Choice>
           <mc:Fallback>
             <w:pict>
-              <v:shape w14:anchorId="68A454E8" id="Textfeld 8" o:spid="_x0000_s1038" type="#_x0000_t202" style="position:absolute;left:0;text-align:left;margin-left:134.5pt;margin-top:16.15pt;width:340.2pt;height:160.6pt;z-index:251675648;visibility:visible;mso-wrap-style:square;mso-wrap-distance-left:9pt;mso-wrap-distance-top:0;mso-wrap-distance-right:9pt;mso-wrap-distance-bottom:0;mso-position-horizontal:absolute;mso-position-horizontal-relative:text;mso-position-vertical:absolute;mso-position-vertical-relative:text;v-text-anchor:top" o:gfxdata="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" filled="f" stroked="f" strokeweight=".5pt">
+              <v:shape w14:anchorId="68A454E8" id="Textfeld 8" o:spid="_x0000_s1038" type="#_x0000_t202" style="position:absolute;left:0;text-align:left;margin-left:134.5pt;margin-top:16.15pt;width:340.2pt;height:160.6pt;z-index:251675648;visibility:visible;mso-wrap-style:square;mso-wrap-distance-left:9pt;mso-wrap-distance-top:0;mso-wrap-distance-right:9pt;mso-wrap-distance-bottom:0;mso-position-horizontal:absolute;mso-position-horizontal-relative:text;mso-position-vertical:absolute;mso-position-vertical-relative:text;v-text-anchor:top" o:gfxdata="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" filled="f" stroked="f" strokeweight=".5pt">
                 <v:textbox>
                   <w:txbxContent>
                     <w:p>
@@ -3849,10 +3841,9 @@
           </mc:Choice>
           <mc:Fallback>
             <w:pict>
-              <v:group w14:anchorId="3B282A56" id="Gruppieren 25" o:spid="_x0000_s1039" style="position:absolute;left:0;text-align:left;margin-left:-1.7pt;margin-top:3.8pt;width:464.9pt;height:235.15pt;z-index:-251644928;mso-height-relative:margin" coordsize="59042,29866" o:gfxdata="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">
-                <v:shape id="Grafik 22" o:spid="_x0000_s1040" type="#_x0000_t75" style="position:absolute;width:59042;height:25527;visibility:visible;mso-wrap-style:square" o:gfxdata="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">
+              <v:group w14:anchorId="3B282A56" id="Gruppieren 25" o:spid="_x0000_s1039" style="position:absolute;left:0;text-align:left;margin-left:-1.7pt;margin-top:3.8pt;width:464.9pt;height:235.15pt;z-index:-251644928;mso-height-relative:margin" coordsize="59042,29866" o:gfxdata="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">
+                <v:shape id="Grafik 22" o:spid="_x0000_s1040" type="#_x0000_t75" style="position:absolute;width:59042;height:25527;visibility:visible;mso-wrap-style:square" o:gfxdata="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">
                   <v:imagedata r:id="rId20" o:title=""/>
-                  <v:path arrowok="t"/>
                 </v:shape>
                 <v:shape id="Textfeld 23" o:spid="_x0000_s1041" type="#_x0000_t202" style="position:absolute;top:27249;width:59042;height:2617;visibility:visible;mso-wrap-style:square;v-text-anchor:top" o:gfxdata="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" stroked="f">
                   <v:textbox style="mso-fit-shape-to-text:t" inset="0,0,0,0">
@@ -4010,7 +4001,7 @@
           </mc:Choice>
           <mc:Fallback>
             <w:pict>
-              <v:shape w14:anchorId="2499AF05" id="Textfeld 31" o:spid="_x0000_s1042" type="#_x0000_t202" style="position:absolute;left:0;text-align:left;margin-left:328.75pt;margin-top:4.5pt;width:31.9pt;height:14.6pt;z-index:251676672;visibility:visible;mso-wrap-style:square;mso-width-percent:0;mso-height-percent:0;mso-wrap-distance-left:9pt;mso-wrap-distance-top:0;mso-wrap-distance-right:9pt;mso-wrap-distance-bottom:0;mso-position-horizontal:absolute;mso-position-horizontal-relative:text;mso-position-vertical:absolute;mso-position-vertical-relative:text;mso-width-percent:0;mso-height-percent:0;mso-width-relative:margin;mso-height-relative:margin;v-text-anchor:top" o:gfxdata="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" filled="f" stroked="f" strokeweight=".5pt">
+              <v:shape w14:anchorId="2499AF05" id="Textfeld 31" o:spid="_x0000_s1042" type="#_x0000_t202" style="position:absolute;left:0;text-align:left;margin-left:328.75pt;margin-top:4.5pt;width:31.9pt;height:14.6pt;z-index:251676672;visibility:visible;mso-wrap-style:square;mso-width-percent:0;mso-height-percent:0;mso-wrap-distance-left:9pt;mso-wrap-distance-top:0;mso-wrap-distance-right:9pt;mso-wrap-distance-bottom:0;mso-position-horizontal:absolute;mso-position-horizontal-relative:text;mso-position-vertical:absolute;mso-position-vertical-relative:text;mso-width-percent:0;mso-height-percent:0;mso-width-relative:margin;mso-height-relative:margin;v-text-anchor:top" o:gfxdata="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" filled="f" stroked="f" strokeweight=".5pt">
                 <v:textbox>
                   <w:txbxContent>
                     <w:p>
@@ -4231,6 +4222,9 @@
         <w:keepNext/>
       </w:pPr>
       <w:r>
+        <w:rPr>
+          <w:noProof/>
+        </w:rPr>
         <w:drawing>
           <wp:inline distT="0" distB="0" distL="0" distR="0" wp14:anchorId="750D7CA2" wp14:editId="12844B7A">
             <wp:extent cx="5760720" cy="4197350"/>
@@ -4525,10 +4519,7 @@
     </w:p>
     <w:p/>
     <w:p/>
-    <w:p>
-      <w:bookmarkStart w:id="11" w:name="_GoBack"/>
-      <w:bookmarkEnd w:id="11"/>
-    </w:p>
+    <w:p/>
     <w:p/>
     <w:p>
       <w:pPr>
@@ -4550,9 +4541,12 @@
       </w:r>
     </w:p>
     <w:sectPr>
-      <w:headerReference w:type="default" r:id="rId25"/>
-      <w:footerReference w:type="default" r:id="rId26"/>
-      <w:headerReference w:type="first" r:id="rId27"/>
+      <w:headerReference w:type="even" r:id="rId25"/>
+      <w:headerReference w:type="default" r:id="rId26"/>
+      <w:footerReference w:type="even" r:id="rId27"/>
+      <w:footerReference w:type="default" r:id="rId28"/>
+      <w:headerReference w:type="first" r:id="rId29"/>
+      <w:footerReference w:type="first" r:id="rId30"/>
       <w:pgSz w:w="11906" w:h="16838"/>
       <w:pgMar w:top="1417" w:right="1417" w:bottom="1134" w:left="1417" w:header="708" w:footer="708" w:gutter="0"/>
       <w:pgNumType w:start="0"/>
@@ -4565,7 +4559,7 @@
 </file>
 
 <file path=word/endnotes.xml><?xml version="1.0" encoding="utf-8"?>
-<w:endnotes xmlns:wpc="http://schemas.microsoft.com/office/word/2010/wordprocessingCanvas" xmlns:cx="http://schemas.microsoft.com/office/drawing/2014/chartex" xmlns:cx1="http://schemas.microsoft.com/office/drawing/2015/9/8/chartex" xmlns:mc="http://schemas.openxmlformats.org/markup-compatibility/2006" xmlns:o="urn:schemas-microsoft-com:office:office" xmlns:r="http://schemas.openxmlformats.org/officeDocument/2006/relationships" xmlns:m="http://schemas.openxmlformats.org/officeDocument/2006/math" xmlns:v="urn:schemas-microsoft-com:vml" xmlns:wp14="http://schemas.microsoft.com/office/word/2010/wordprocessingDrawing" xmlns:wp="http://schemas.openxmlformats.org/drawingml/2006/wordprocessingDrawing" xmlns:w10="urn:schemas-microsoft-com:office:word" xmlns:w="http://schemas.openxmlformats.org/wordprocessingml/2006/main" xmlns:w14="http://schemas.microsoft.com/office/word/2010/wordml" xmlns:w15="http://schemas.microsoft.com/office/word/2012/wordml" xmlns:w16se="http://schemas.microsoft.com/office/word/2015/wordml/symex" xmlns:wpg="http://schemas.microsoft.com/office/word/2010/wordprocessingGroup" xmlns:wpi="http://schemas.microsoft.com/office/word/2010/wordprocessingInk" xmlns:wne="http://schemas.microsoft.com/office/word/2006/wordml" xmlns:wps="http://schemas.microsoft.com/office/word/2010/wordprocessingShape" mc:Ignorable="w14 w15 w16se wp14">
+<w:endnotes xmlns:wpc="http://schemas.microsoft.com/office/word/2010/wordprocessingCanvas" xmlns:cx="http://schemas.microsoft.com/office/drawing/2014/chartex" xmlns:cx1="http://schemas.microsoft.com/office/drawing/2015/9/8/chartex" xmlns:cx2="http://schemas.microsoft.com/office/drawing/2015/10/21/chartex" xmlns:cx3="http://schemas.microsoft.com/office/drawing/2016/5/9/chartex" xmlns:cx4="http://schemas.microsoft.com/office/drawing/2016/5/10/chartex" xmlns:cx5="http://schemas.microsoft.com/office/drawing/2016/5/11/chartex" xmlns:cx6="http://schemas.microsoft.com/office/drawing/2016/5/12/chartex" xmlns:cx7="http://schemas.microsoft.com/office/drawing/2016/5/13/chartex" xmlns:cx8="http://schemas.microsoft.com/office/drawing/2016/5/14/chartex" xmlns:mc="http://schemas.openxmlformats.org/markup-compatibility/2006" xmlns:aink="http://schemas.microsoft.com/office/drawing/2016/ink" xmlns:am3d="http://schemas.microsoft.com/office/drawing/2017/model3d" xmlns:o="urn:schemas-microsoft-com:office:office" xmlns:oel="http://schemas.microsoft.com/office/2019/extlst" xmlns:r="http://schemas.openxmlformats.org/officeDocument/2006/relationships" xmlns:m="http://schemas.openxmlformats.org/officeDocument/2006/math" xmlns:v="urn:schemas-microsoft-com:vml" xmlns:wp14="http://schemas.microsoft.com/office/word/2010/wordprocessingDrawing" xmlns:wp="http://schemas.openxmlformats.org/drawingml/2006/wordprocessingDrawing" xmlns:w10="urn:schemas-microsoft-com:office:word" xmlns:w="http://schemas.openxmlformats.org/wordprocessingml/2006/main" xmlns:w14="http://schemas.microsoft.com/office/word/2010/wordml" xmlns:w15="http://schemas.microsoft.com/office/word/2012/wordml" xmlns:w16cex="http://schemas.microsoft.com/office/word/2018/wordml/cex" xmlns:w16cid="http://schemas.microsoft.com/office/word/2016/wordml/cid" xmlns:w16="http://schemas.microsoft.com/office/word/2018/wordml" xmlns:w16sdtdh="http://schemas.microsoft.com/office/word/2020/wordml/sdtdatahash" xmlns:w16se="http://schemas.microsoft.com/office/word/2015/wordml/symex" xmlns:wpg="http://schemas.microsoft.com/office/word/2010/wordprocessingGroup" xmlns:wpi="http://schemas.microsoft.com/office/word/2010/wordprocessingInk" xmlns:wne="http://schemas.microsoft.com/office/word/2006/wordml" xmlns:wps="http://schemas.microsoft.com/office/word/2010/wordprocessingShape" mc:Ignorable="w14 w15 w16se w16cid w16 w16cex w16sdtdh wp14">
   <w:endnote w:type="separator" w:id="-1">
     <w:p>
       <w:pPr>
@@ -4590,7 +4584,17 @@
 </file>
 
 <file path=word/footer1.xml><?xml version="1.0" encoding="utf-8"?>
-<w:ftr xmlns:wpc="http://schemas.microsoft.com/office/word/2010/wordprocessingCanvas" xmlns:cx="http://schemas.microsoft.com/office/drawing/2014/chartex" xmlns:cx1="http://schemas.microsoft.com/office/drawing/2015/9/8/chartex" xmlns:mc="http://schemas.openxmlformats.org/markup-compatibility/2006" xmlns:o="urn:schemas-microsoft-com:office:office" xmlns:r="http://schemas.openxmlformats.org/officeDocument/2006/relationships" xmlns:m="http://schemas.openxmlformats.org/officeDocument/2006/math" xmlns:v="urn:schemas-microsoft-com:vml" xmlns:wp14="http://schemas.microsoft.com/office/word/2010/wordprocessingDrawing" xmlns:wp="http://schemas.openxmlformats.org/drawingml/2006/wordprocessingDrawing" xmlns:w10="urn:schemas-microsoft-com:office:word" xmlns:w="http://schemas.openxmlformats.org/wordprocessingml/2006/main" xmlns:w14="http://schemas.microsoft.com/office/word/2010/wordml" xmlns:w15="http://schemas.microsoft.com/office/word/2012/wordml" xmlns:w16se="http://schemas.microsoft.com/office/word/2015/wordml/symex" xmlns:wpg="http://schemas.microsoft.com/office/word/2010/wordprocessingGroup" xmlns:wpi="http://schemas.microsoft.com/office/word/2010/wordprocessingInk" xmlns:wne="http://schemas.microsoft.com/office/word/2006/wordml" xmlns:wps="http://schemas.microsoft.com/office/word/2010/wordprocessingShape" mc:Ignorable="w14 w15 w16se wp14">
+<w:ftr xmlns:wpc="http://schemas.microsoft.com/office/word/2010/wordprocessingCanvas" xmlns:cx="http://schemas.microsoft.com/office/drawing/2014/chartex" xmlns:cx1="http://schemas.microsoft.com/office/drawing/2015/9/8/chartex" xmlns:cx2="http://schemas.microsoft.com/office/drawing/2015/10/21/chartex" xmlns:cx3="http://schemas.microsoft.com/office/drawing/2016/5/9/chartex" xmlns:cx4="http://schemas.microsoft.com/office/drawing/2016/5/10/chartex" xmlns:cx5="http://schemas.microsoft.com/office/drawing/2016/5/11/chartex" xmlns:cx6="http://schemas.microsoft.com/office/drawing/2016/5/12/chartex" xmlns:cx7="http://schemas.microsoft.com/office/drawing/2016/5/13/chartex" xmlns:cx8="http://schemas.microsoft.com/office/drawing/2016/5/14/chartex" xmlns:mc="http://schemas.openxmlformats.org/markup-compatibility/2006" xmlns:aink="http://schemas.microsoft.com/office/drawing/2016/ink" xmlns:am3d="http://schemas.microsoft.com/office/drawing/2017/model3d" xmlns:o="urn:schemas-microsoft-com:office:office" xmlns:oel="http://schemas.microsoft.com/office/2019/extlst" xmlns:r="http://schemas.openxmlformats.org/officeDocument/2006/relationships" xmlns:m="http://schemas.openxmlformats.org/officeDocument/2006/math" xmlns:v="urn:schemas-microsoft-com:vml" xmlns:wp14="http://schemas.microsoft.com/office/word/2010/wordprocessingDrawing" xmlns:wp="http://schemas.openxmlformats.org/drawingml/2006/wordprocessingDrawing" xmlns:w10="urn:schemas-microsoft-com:office:word" xmlns:w="http://schemas.openxmlformats.org/wordprocessingml/2006/main" xmlns:w14="http://schemas.microsoft.com/office/word/2010/wordml" xmlns:w15="http://schemas.microsoft.com/office/word/2012/wordml" xmlns:w16cex="http://schemas.microsoft.com/office/word/2018/wordml/cex" xmlns:w16cid="http://schemas.microsoft.com/office/word/2016/wordml/cid" xmlns:w16="http://schemas.microsoft.com/office/word/2018/wordml" xmlns:w16sdtdh="http://schemas.microsoft.com/office/word/2020/wordml/sdtdatahash" xmlns:w16se="http://schemas.microsoft.com/office/word/2015/wordml/symex" xmlns:wpg="http://schemas.microsoft.com/office/word/2010/wordprocessingGroup" xmlns:wpi="http://schemas.microsoft.com/office/word/2010/wordprocessingInk" xmlns:wne="http://schemas.microsoft.com/office/word/2006/wordml" xmlns:wps="http://schemas.microsoft.com/office/word/2010/wordprocessingShape" mc:Ignorable="w14 w15 w16se w16cid w16 w16cex w16sdtdh wp14">
+  <w:p>
+    <w:pPr>
+      <w:pStyle w:val="Fuzeile"/>
+    </w:pPr>
+  </w:p>
+</w:ftr>
+</file>
+
+<file path=word/footer2.xml><?xml version="1.0" encoding="utf-8"?>
+<w:ftr xmlns:wpc="http://schemas.microsoft.com/office/word/2010/wordprocessingCanvas" xmlns:cx="http://schemas.microsoft.com/office/drawing/2014/chartex" xmlns:cx1="http://schemas.microsoft.com/office/drawing/2015/9/8/chartex" xmlns:cx2="http://schemas.microsoft.com/office/drawing/2015/10/21/chartex" xmlns:cx3="http://schemas.microsoft.com/office/drawing/2016/5/9/chartex" xmlns:cx4="http://schemas.microsoft.com/office/drawing/2016/5/10/chartex" xmlns:cx5="http://schemas.microsoft.com/office/drawing/2016/5/11/chartex" xmlns:cx6="http://schemas.microsoft.com/office/drawing/2016/5/12/chartex" xmlns:cx7="http://schemas.microsoft.com/office/drawing/2016/5/13/chartex" xmlns:cx8="http://schemas.microsoft.com/office/drawing/2016/5/14/chartex" xmlns:mc="http://schemas.openxmlformats.org/markup-compatibility/2006" xmlns:aink="http://schemas.microsoft.com/office/drawing/2016/ink" xmlns:am3d="http://schemas.microsoft.com/office/drawing/2017/model3d" xmlns:o="urn:schemas-microsoft-com:office:office" xmlns:oel="http://schemas.microsoft.com/office/2019/extlst" xmlns:r="http://schemas.openxmlformats.org/officeDocument/2006/relationships" xmlns:m="http://schemas.openxmlformats.org/officeDocument/2006/math" xmlns:v="urn:schemas-microsoft-com:vml" xmlns:wp14="http://schemas.microsoft.com/office/word/2010/wordprocessingDrawing" xmlns:wp="http://schemas.openxmlformats.org/drawingml/2006/wordprocessingDrawing" xmlns:w10="urn:schemas-microsoft-com:office:word" xmlns:w="http://schemas.openxmlformats.org/wordprocessingml/2006/main" xmlns:w14="http://schemas.microsoft.com/office/word/2010/wordml" xmlns:w15="http://schemas.microsoft.com/office/word/2012/wordml" xmlns:w16cex="http://schemas.microsoft.com/office/word/2018/wordml/cex" xmlns:w16cid="http://schemas.microsoft.com/office/word/2016/wordml/cid" xmlns:w16="http://schemas.microsoft.com/office/word/2018/wordml" xmlns:w16sdtdh="http://schemas.microsoft.com/office/word/2020/wordml/sdtdatahash" xmlns:w16se="http://schemas.microsoft.com/office/word/2015/wordml/symex" xmlns:wpg="http://schemas.microsoft.com/office/word/2010/wordprocessingGroup" xmlns:wpi="http://schemas.microsoft.com/office/word/2010/wordprocessingInk" xmlns:wne="http://schemas.microsoft.com/office/word/2006/wordml" xmlns:wps="http://schemas.microsoft.com/office/word/2010/wordprocessingShape" mc:Ignorable="w14 w15 w16se w16cid w16 w16cex w16sdtdh wp14">
   <w:sdt>
     <w:sdtPr>
       <w:id w:val="-1203397779"/>
@@ -4599,7 +4603,6 @@
         <w:docPartUnique/>
       </w:docPartObj>
     </w:sdtPr>
-    <w:sdtEndPr/>
     <w:sdtContent>
       <w:sdt>
         <w:sdtPr>
@@ -4609,7 +4612,6 @@
             <w:docPartUnique/>
           </w:docPartObj>
         </w:sdtPr>
-        <w:sdtEndPr/>
         <w:sdtContent>
           <w:p>
             <w:pPr>
@@ -4713,8 +4715,18 @@
 </w:ftr>
 </file>
 
+<file path=word/footer3.xml><?xml version="1.0" encoding="utf-8"?>
+<w:ftr xmlns:wpc="http://schemas.microsoft.com/office/word/2010/wordprocessingCanvas" xmlns:cx="http://schemas.microsoft.com/office/drawing/2014/chartex" xmlns:cx1="http://schemas.microsoft.com/office/drawing/2015/9/8/chartex" xmlns:cx2="http://schemas.microsoft.com/office/drawing/2015/10/21/chartex" xmlns:cx3="http://schemas.microsoft.com/office/drawing/2016/5/9/chartex" xmlns:cx4="http://schemas.microsoft.com/office/drawing/2016/5/10/chartex" xmlns:cx5="http://schemas.microsoft.com/office/drawing/2016/5/11/chartex" xmlns:cx6="http://schemas.microsoft.com/office/drawing/2016/5/12/chartex" xmlns:cx7="http://schemas.microsoft.com/office/drawing/2016/5/13/chartex" xmlns:cx8="http://schemas.microsoft.com/office/drawing/2016/5/14/chartex" xmlns:mc="http://schemas.openxmlformats.org/markup-compatibility/2006" xmlns:aink="http://schemas.microsoft.com/office/drawing/2016/ink" xmlns:am3d="http://schemas.microsoft.com/office/drawing/2017/model3d" xmlns:o="urn:schemas-microsoft-com:office:office" xmlns:oel="http://schemas.microsoft.com/office/2019/extlst" xmlns:r="http://schemas.openxmlformats.org/officeDocument/2006/relationships" xmlns:m="http://schemas.openxmlformats.org/officeDocument/2006/math" xmlns:v="urn:schemas-microsoft-com:vml" xmlns:wp14="http://schemas.microsoft.com/office/word/2010/wordprocessingDrawing" xmlns:wp="http://schemas.openxmlformats.org/drawingml/2006/wordprocessingDrawing" xmlns:w10="urn:schemas-microsoft-com:office:word" xmlns:w="http://schemas.openxmlformats.org/wordprocessingml/2006/main" xmlns:w14="http://schemas.microsoft.com/office/word/2010/wordml" xmlns:w15="http://schemas.microsoft.com/office/word/2012/wordml" xmlns:w16cex="http://schemas.microsoft.com/office/word/2018/wordml/cex" xmlns:w16cid="http://schemas.microsoft.com/office/word/2016/wordml/cid" xmlns:w16="http://schemas.microsoft.com/office/word/2018/wordml" xmlns:w16sdtdh="http://schemas.microsoft.com/office/word/2020/wordml/sdtdatahash" xmlns:w16se="http://schemas.microsoft.com/office/word/2015/wordml/symex" xmlns:wpg="http://schemas.microsoft.com/office/word/2010/wordprocessingGroup" xmlns:wpi="http://schemas.microsoft.com/office/word/2010/wordprocessingInk" xmlns:wne="http://schemas.microsoft.com/office/word/2006/wordml" xmlns:wps="http://schemas.microsoft.com/office/word/2010/wordprocessingShape" mc:Ignorable="w14 w15 w16se w16cid w16 w16cex w16sdtdh wp14">
+  <w:p>
+    <w:pPr>
+      <w:pStyle w:val="Fuzeile"/>
+    </w:pPr>
+  </w:p>
+</w:ftr>
+</file>
+
 <file path=word/footnotes.xml><?xml version="1.0" encoding="utf-8"?>
-<w:footnotes xmlns:wpc="http://schemas.microsoft.com/office/word/2010/wordprocessingCanvas" xmlns:cx="http://schemas.microsoft.com/office/drawing/2014/chartex" xmlns:cx1="http://schemas.microsoft.com/office/drawing/2015/9/8/chartex" xmlns:mc="http://schemas.openxmlformats.org/markup-compatibility/2006" xmlns:o="urn:schemas-microsoft-com:office:office" xmlns:r="http://schemas.openxmlformats.org/officeDocument/2006/relationships" xmlns:m="http://schemas.openxmlformats.org/officeDocument/2006/math" xmlns:v="urn:schemas-microsoft-com:vml" xmlns:wp14="http://schemas.microsoft.com/office/word/2010/wordprocessingDrawing" xmlns:wp="http://schemas.openxmlformats.org/drawingml/2006/wordprocessingDrawing" xmlns:w10="urn:schemas-microsoft-com:office:word" xmlns:w="http://schemas.openxmlformats.org/wordprocessingml/2006/main" xmlns:w14="http://schemas.microsoft.com/office/word/2010/wordml" xmlns:w15="http://schemas.microsoft.com/office/word/2012/wordml" xmlns:w16se="http://schemas.microsoft.com/office/word/2015/wordml/symex" xmlns:wpg="http://schemas.microsoft.com/office/word/2010/wordprocessingGroup" xmlns:wpi="http://schemas.microsoft.com/office/word/2010/wordprocessingInk" xmlns:wne="http://schemas.microsoft.com/office/word/2006/wordml" xmlns:wps="http://schemas.microsoft.com/office/word/2010/wordprocessingShape" mc:Ignorable="w14 w15 w16se wp14">
+<w:footnotes xmlns:wpc="http://schemas.microsoft.com/office/word/2010/wordprocessingCanvas" xmlns:cx="http://schemas.microsoft.com/office/drawing/2014/chartex" xmlns:cx1="http://schemas.microsoft.com/office/drawing/2015/9/8/chartex" xmlns:cx2="http://schemas.microsoft.com/office/drawing/2015/10/21/chartex" xmlns:cx3="http://schemas.microsoft.com/office/drawing/2016/5/9/chartex" xmlns:cx4="http://schemas.microsoft.com/office/drawing/2016/5/10/chartex" xmlns:cx5="http://schemas.microsoft.com/office/drawing/2016/5/11/chartex" xmlns:cx6="http://schemas.microsoft.com/office/drawing/2016/5/12/chartex" xmlns:cx7="http://schemas.microsoft.com/office/drawing/2016/5/13/chartex" xmlns:cx8="http://schemas.microsoft.com/office/drawing/2016/5/14/chartex" xmlns:mc="http://schemas.openxmlformats.org/markup-compatibility/2006" xmlns:aink="http://schemas.microsoft.com/office/drawing/2016/ink" xmlns:am3d="http://schemas.microsoft.com/office/drawing/2017/model3d" xmlns:o="urn:schemas-microsoft-com:office:office" xmlns:oel="http://schemas.microsoft.com/office/2019/extlst" xmlns:r="http://schemas.openxmlformats.org/officeDocument/2006/relationships" xmlns:m="http://schemas.openxmlformats.org/officeDocument/2006/math" xmlns:v="urn:schemas-microsoft-com:vml" xmlns:wp14="http://schemas.microsoft.com/office/word/2010/wordprocessingDrawing" xmlns:wp="http://schemas.openxmlformats.org/drawingml/2006/wordprocessingDrawing" xmlns:w10="urn:schemas-microsoft-com:office:word" xmlns:w="http://schemas.openxmlformats.org/wordprocessingml/2006/main" xmlns:w14="http://schemas.microsoft.com/office/word/2010/wordml" xmlns:w15="http://schemas.microsoft.com/office/word/2012/wordml" xmlns:w16cex="http://schemas.microsoft.com/office/word/2018/wordml/cex" xmlns:w16cid="http://schemas.microsoft.com/office/word/2016/wordml/cid" xmlns:w16="http://schemas.microsoft.com/office/word/2018/wordml" xmlns:w16sdtdh="http://schemas.microsoft.com/office/word/2020/wordml/sdtdatahash" xmlns:w16se="http://schemas.microsoft.com/office/word/2015/wordml/symex" xmlns:wpg="http://schemas.microsoft.com/office/word/2010/wordprocessingGroup" xmlns:wpi="http://schemas.microsoft.com/office/word/2010/wordprocessingInk" xmlns:wne="http://schemas.microsoft.com/office/word/2006/wordml" xmlns:wps="http://schemas.microsoft.com/office/word/2010/wordprocessingShape" mc:Ignorable="w14 w15 w16se w16cid w16 w16cex w16sdtdh wp14">
   <w:footnote w:type="separator" w:id="-1">
     <w:p>
       <w:pPr>
@@ -4739,7 +4751,17 @@
 </file>
 
 <file path=word/header1.xml><?xml version="1.0" encoding="utf-8"?>
-<w:hdr xmlns:wpc="http://schemas.microsoft.com/office/word/2010/wordprocessingCanvas" xmlns:cx="http://schemas.microsoft.com/office/drawing/2014/chartex" xmlns:cx1="http://schemas.microsoft.com/office/drawing/2015/9/8/chartex" xmlns:mc="http://schemas.openxmlformats.org/markup-compatibility/2006" xmlns:o="urn:schemas-microsoft-com:office:office" xmlns:r="http://schemas.openxmlformats.org/officeDocument/2006/relationships" xmlns:m="http://schemas.openxmlformats.org/officeDocument/2006/math" xmlns:v="urn:schemas-microsoft-com:vml" xmlns:wp14="http://schemas.microsoft.com/office/word/2010/wordprocessingDrawing" xmlns:wp="http://schemas.openxmlformats.org/drawingml/2006/wordprocessingDrawing" xmlns:w10="urn:schemas-microsoft-com:office:word" xmlns:w="http://schemas.openxmlformats.org/wordprocessingml/2006/main" xmlns:w14="http://schemas.microsoft.com/office/word/2010/wordml" xmlns:w15="http://schemas.microsoft.com/office/word/2012/wordml" xmlns:w16se="http://schemas.microsoft.com/office/word/2015/wordml/symex" xmlns:wpg="http://schemas.microsoft.com/office/word/2010/wordprocessingGroup" xmlns:wpi="http://schemas.microsoft.com/office/word/2010/wordprocessingInk" xmlns:wne="http://schemas.microsoft.com/office/word/2006/wordml" xmlns:wps="http://schemas.microsoft.com/office/word/2010/wordprocessingShape" mc:Ignorable="w14 w15 w16se wp14">
+<w:hdr xmlns:wpc="http://schemas.microsoft.com/office/word/2010/wordprocessingCanvas" xmlns:cx="http://schemas.microsoft.com/office/drawing/2014/chartex" xmlns:cx1="http://schemas.microsoft.com/office/drawing/2015/9/8/chartex" xmlns:cx2="http://schemas.microsoft.com/office/drawing/2015/10/21/chartex" xmlns:cx3="http://schemas.microsoft.com/office/drawing/2016/5/9/chartex" xmlns:cx4="http://schemas.microsoft.com/office/drawing/2016/5/10/chartex" xmlns:cx5="http://schemas.microsoft.com/office/drawing/2016/5/11/chartex" xmlns:cx6="http://schemas.microsoft.com/office/drawing/2016/5/12/chartex" xmlns:cx7="http://schemas.microsoft.com/office/drawing/2016/5/13/chartex" xmlns:cx8="http://schemas.microsoft.com/office/drawing/2016/5/14/chartex" xmlns:mc="http://schemas.openxmlformats.org/markup-compatibility/2006" xmlns:aink="http://schemas.microsoft.com/office/drawing/2016/ink" xmlns:am3d="http://schemas.microsoft.com/office/drawing/2017/model3d" xmlns:o="urn:schemas-microsoft-com:office:office" xmlns:oel="http://schemas.microsoft.com/office/2019/extlst" xmlns:r="http://schemas.openxmlformats.org/officeDocument/2006/relationships" xmlns:m="http://schemas.openxmlformats.org/officeDocument/2006/math" xmlns:v="urn:schemas-microsoft-com:vml" xmlns:wp14="http://schemas.microsoft.com/office/word/2010/wordprocessingDrawing" xmlns:wp="http://schemas.openxmlformats.org/drawingml/2006/wordprocessingDrawing" xmlns:w10="urn:schemas-microsoft-com:office:word" xmlns:w="http://schemas.openxmlformats.org/wordprocessingml/2006/main" xmlns:w14="http://schemas.microsoft.com/office/word/2010/wordml" xmlns:w15="http://schemas.microsoft.com/office/word/2012/wordml" xmlns:w16cex="http://schemas.microsoft.com/office/word/2018/wordml/cex" xmlns:w16cid="http://schemas.microsoft.com/office/word/2016/wordml/cid" xmlns:w16="http://schemas.microsoft.com/office/word/2018/wordml" xmlns:w16sdtdh="http://schemas.microsoft.com/office/word/2020/wordml/sdtdatahash" xmlns:w16se="http://schemas.microsoft.com/office/word/2015/wordml/symex" xmlns:wpg="http://schemas.microsoft.com/office/word/2010/wordprocessingGroup" xmlns:wpi="http://schemas.microsoft.com/office/word/2010/wordprocessingInk" xmlns:wne="http://schemas.microsoft.com/office/word/2006/wordml" xmlns:wps="http://schemas.microsoft.com/office/word/2010/wordprocessingShape" mc:Ignorable="w14 w15 w16se w16cid w16 w16cex w16sdtdh wp14">
+  <w:p>
+    <w:pPr>
+      <w:pStyle w:val="Kopfzeile"/>
+    </w:pPr>
+  </w:p>
+</w:hdr>
+</file>
+
+<file path=word/header2.xml><?xml version="1.0" encoding="utf-8"?>
+<w:hdr xmlns:wpc="http://schemas.microsoft.com/office/word/2010/wordprocessingCanvas" xmlns:cx="http://schemas.microsoft.com/office/drawing/2014/chartex" xmlns:cx1="http://schemas.microsoft.com/office/drawing/2015/9/8/chartex" xmlns:cx2="http://schemas.microsoft.com/office/drawing/2015/10/21/chartex" xmlns:cx3="http://schemas.microsoft.com/office/drawing/2016/5/9/chartex" xmlns:cx4="http://schemas.microsoft.com/office/drawing/2016/5/10/chartex" xmlns:cx5="http://schemas.microsoft.com/office/drawing/2016/5/11/chartex" xmlns:cx6="http://schemas.microsoft.com/office/drawing/2016/5/12/chartex" xmlns:cx7="http://schemas.microsoft.com/office/drawing/2016/5/13/chartex" xmlns:cx8="http://schemas.microsoft.com/office/drawing/2016/5/14/chartex" xmlns:mc="http://schemas.openxmlformats.org/markup-compatibility/2006" xmlns:aink="http://schemas.microsoft.com/office/drawing/2016/ink" xmlns:am3d="http://schemas.microsoft.com/office/drawing/2017/model3d" xmlns:o="urn:schemas-microsoft-com:office:office" xmlns:oel="http://schemas.microsoft.com/office/2019/extlst" xmlns:r="http://schemas.openxmlformats.org/officeDocument/2006/relationships" xmlns:m="http://schemas.openxmlformats.org/officeDocument/2006/math" xmlns:v="urn:schemas-microsoft-com:vml" xmlns:wp14="http://schemas.microsoft.com/office/word/2010/wordprocessingDrawing" xmlns:wp="http://schemas.openxmlformats.org/drawingml/2006/wordprocessingDrawing" xmlns:w10="urn:schemas-microsoft-com:office:word" xmlns:w="http://schemas.openxmlformats.org/wordprocessingml/2006/main" xmlns:w14="http://schemas.microsoft.com/office/word/2010/wordml" xmlns:w15="http://schemas.microsoft.com/office/word/2012/wordml" xmlns:w16cex="http://schemas.microsoft.com/office/word/2018/wordml/cex" xmlns:w16cid="http://schemas.microsoft.com/office/word/2016/wordml/cid" xmlns:w16="http://schemas.microsoft.com/office/word/2018/wordml" xmlns:w16sdtdh="http://schemas.microsoft.com/office/word/2020/wordml/sdtdatahash" xmlns:w16se="http://schemas.microsoft.com/office/word/2015/wordml/symex" xmlns:wpg="http://schemas.microsoft.com/office/word/2010/wordprocessingGroup" xmlns:wpi="http://schemas.microsoft.com/office/word/2010/wordprocessingInk" xmlns:wne="http://schemas.microsoft.com/office/word/2006/wordml" xmlns:wps="http://schemas.microsoft.com/office/word/2010/wordprocessingShape" mc:Ignorable="w14 w15 w16se w16cid w16 w16cex w16sdtdh wp14">
   <w:p>
     <w:pPr>
       <w:pStyle w:val="Kopfzeile"/>
@@ -4748,6 +4770,125 @@
         <w:szCs w:val="14"/>
       </w:rPr>
     </w:pPr>
+    <w:r>
+      <w:rPr>
+        <w:noProof/>
+        <w:lang w:eastAsia="de-DE"/>
+      </w:rPr>
+      <mc:AlternateContent>
+        <mc:Choice Requires="wps">
+          <w:drawing>
+            <wp:anchor distT="0" distB="0" distL="114300" distR="114300" simplePos="0" relativeHeight="251660288" behindDoc="0" locked="0" layoutInCell="0" allowOverlap="1" wp14:anchorId="47E164E0" wp14:editId="4928A70D">
+              <wp:simplePos x="0" y="0"/>
+              <wp:positionH relativeFrom="page">
+                <wp:posOffset>0</wp:posOffset>
+              </wp:positionH>
+              <wp:positionV relativeFrom="page">
+                <wp:posOffset>190500</wp:posOffset>
+              </wp:positionV>
+              <wp:extent cx="7560310" cy="257175"/>
+              <wp:effectExtent l="0" t="0" r="0" b="9525"/>
+              <wp:wrapNone/>
+              <wp:docPr id="4" name="MSIPCMbf9742c98cb0a62b01bf5df1" descr="{&quot;HashCode&quot;:-1692887849,&quot;Height&quot;:841.0,&quot;Width&quot;:595.0,&quot;Placement&quot;:&quot;Header&quot;,&quot;Index&quot;:&quot;Primary&quot;,&quot;Section&quot;:1,&quot;Top&quot;:0.0,&quot;Left&quot;:0.0}"/>
+              <wp:cNvGraphicFramePr/>
+              <a:graphic xmlns:a="http://schemas.openxmlformats.org/drawingml/2006/main">
+                <a:graphicData uri="http://schemas.microsoft.com/office/word/2010/wordprocessingShape">
+                  <wps:wsp>
+                    <wps:cNvSpPr txBox="1"/>
+                    <wps:spPr>
+                      <a:xfrm>
+                        <a:off x="0" y="0"/>
+                        <a:ext cx="7560310" cy="257175"/>
+                      </a:xfrm>
+                      <a:prstGeom prst="rect">
+                        <a:avLst/>
+                      </a:prstGeom>
+                      <a:noFill/>
+                      <a:ln w="6350">
+                        <a:noFill/>
+                      </a:ln>
+                      <a:extLst>
+                        <a:ext uri="{91240B29-F687-4F45-9708-019B960494DF}">
+                          <a14:hiddenLine xmlns:a14="http://schemas.microsoft.com/office/drawing/2010/main" w="6350">
+                            <a:solidFill>
+                              <a:prstClr val="black"/>
+                            </a:solidFill>
+                          </a14:hiddenLine>
+                        </a:ext>
+                      </a:extLst>
+                    </wps:spPr>
+                    <wps:txbx>
+                      <w:txbxContent>
+                        <w:p>
+                          <w:pPr>
+                            <w:spacing w:after="0"/>
+                            <w:jc w:val="left"/>
+                            <w:rPr>
+                              <w:rFonts w:ascii="CorpoS" w:hAnsi="CorpoS"/>
+                              <w:color w:val="000000"/>
+                              <w:sz w:val="20"/>
+                            </w:rPr>
+                          </w:pPr>
+                          <w:r>
+                            <w:rPr>
+                              <w:rFonts w:ascii="CorpoS" w:hAnsi="CorpoS"/>
+                              <w:color w:val="000000"/>
+                              <w:sz w:val="20"/>
+                            </w:rPr>
+                            <w:t>Internal</w:t>
+                          </w:r>
+                        </w:p>
+                      </w:txbxContent>
+                    </wps:txbx>
+                    <wps:bodyPr rot="0" spcFirstLastPara="0" vertOverflow="overflow" horzOverflow="overflow" vert="horz" wrap="square" lIns="254000" tIns="0" rIns="91440" bIns="0" numCol="1" spcCol="0" rtlCol="0" fromWordArt="0" anchor="t" anchorCtr="0" forceAA="0" compatLnSpc="1">
+                      <a:prstTxWarp prst="textNoShape">
+                        <a:avLst/>
+                      </a:prstTxWarp>
+                      <a:noAutofit/>
+                    </wps:bodyPr>
+                  </wps:wsp>
+                </a:graphicData>
+              </a:graphic>
+            </wp:anchor>
+          </w:drawing>
+        </mc:Choice>
+        <mc:Fallback>
+          <w:pict>
+            <v:shapetype w14:anchorId="47E164E0" id="_x0000_t202" coordsize="21600,21600" o:spt="202" path="m,l,21600r21600,l21600,xe">
+              <v:stroke joinstyle="miter"/>
+              <v:path gradientshapeok="t" o:connecttype="rect"/>
+            </v:shapetype>
+            <v:shape id="MSIPCMbf9742c98cb0a62b01bf5df1" o:spid="_x0000_s1043" type="#_x0000_t202" alt="{&quot;HashCode&quot;:-1692887849,&quot;Height&quot;:841.0,&quot;Width&quot;:595.0,&quot;Placement&quot;:&quot;Header&quot;,&quot;Index&quot;:&quot;Primary&quot;,&quot;Section&quot;:1,&quot;Top&quot;:0.0,&quot;Left&quot;:0.0}" style="position:absolute;left:0;text-align:left;margin-left:0;margin-top:15pt;width:595.3pt;height:20.25pt;z-index:251660288;visibility:visible;mso-wrap-style:square;mso-wrap-distance-left:9pt;mso-wrap-distance-top:0;mso-wrap-distance-right:9pt;mso-wrap-distance-bottom:0;mso-position-horizontal:absolute;mso-position-horizontal-relative:page;mso-position-vertical:absolute;mso-position-vertical-relative:page;v-text-anchor:top" o:gfxdata="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" o:allowincell="f" filled="f" stroked="f" strokeweight=".5pt">
+              <v:fill o:detectmouseclick="t"/>
+              <v:textbox inset="20pt,0,,0">
+                <w:txbxContent>
+                  <w:p>
+                    <w:pPr>
+                      <w:spacing w:after="0"/>
+                      <w:jc w:val="left"/>
+                      <w:rPr>
+                        <w:rFonts w:ascii="CorpoS" w:hAnsi="CorpoS"/>
+                        <w:color w:val="000000"/>
+                        <w:sz w:val="20"/>
+                      </w:rPr>
+                    </w:pPr>
+                    <w:r>
+                      <w:rPr>
+                        <w:rFonts w:ascii="CorpoS" w:hAnsi="CorpoS"/>
+                        <w:color w:val="000000"/>
+                        <w:sz w:val="20"/>
+                      </w:rPr>
+                      <w:t>Internal</w:t>
+                    </w:r>
+                  </w:p>
+                </w:txbxContent>
+              </v:textbox>
+              <w10:wrap anchorx="page" anchory="page"/>
+            </v:shape>
+          </w:pict>
+        </mc:Fallback>
+      </mc:AlternateContent>
+    </w:r>
     <w:r>
       <w:rPr>
         <w:noProof/>
@@ -4809,7 +4950,7 @@
             </wp:anchor>
           </w:drawing>
         </mc:Choice>
-        <mc:Fallback xmlns:w16sdtdh="http://schemas.microsoft.com/office/word/2020/wordml/sdtdatahash" xmlns:w16="http://schemas.microsoft.com/office/word/2018/wordml" xmlns:w16cid="http://schemas.microsoft.com/office/word/2016/wordml/cid" xmlns:w16cex="http://schemas.microsoft.com/office/word/2018/wordml/cex" xmlns:oel="http://schemas.microsoft.com/office/2019/extlst" xmlns:am3d="http://schemas.microsoft.com/office/drawing/2017/model3d" xmlns:aink="http://schemas.microsoft.com/office/drawing/2016/ink" xmlns:cx8="http://schemas.microsoft.com/office/drawing/2016/5/14/chartex" xmlns:cx7="http://schemas.microsoft.com/office/drawing/2016/5/13/chartex" xmlns:cx6="http://schemas.microsoft.com/office/drawing/2016/5/12/chartex" xmlns:cx5="http://schemas.microsoft.com/office/drawing/2016/5/11/chartex" xmlns:cx4="http://schemas.microsoft.com/office/drawing/2016/5/10/chartex" xmlns:cx3="http://schemas.microsoft.com/office/drawing/2016/5/9/chartex" xmlns:cx2="http://schemas.microsoft.com/office/drawing/2015/10/21/chartex">
+        <mc:Fallback>
           <w:pict>
             <v:line w14:anchorId="27728EA0" id="Gerader Verbinder 2" o:spid="_x0000_s1026" style="position:absolute;z-index:251659264;visibility:visible;mso-wrap-style:square;mso-width-percent:0;mso-height-percent:0;mso-wrap-distance-left:9pt;mso-wrap-distance-top:0;mso-wrap-distance-right:9pt;mso-wrap-distance-bottom:0;mso-position-horizontal:absolute;mso-position-horizontal-relative:margin;mso-position-vertical:absolute;mso-position-vertical-relative:margin;mso-width-percent:0;mso-height-percent:0;mso-width-relative:margin;mso-height-relative:margin" from="-1.75pt,-19.55pt" to="461.55pt,-19.55pt" o:gfxdata="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" strokecolor="black [3200]" strokeweight=".5pt">
               <v:stroke joinstyle="miter"/>
@@ -4869,18 +5010,136 @@
 </w:hdr>
 </file>
 
-<file path=word/header2.xml><?xml version="1.0" encoding="utf-8"?>
-<w:hdr xmlns:wpc="http://schemas.microsoft.com/office/word/2010/wordprocessingCanvas" xmlns:cx="http://schemas.microsoft.com/office/drawing/2014/chartex" xmlns:cx1="http://schemas.microsoft.com/office/drawing/2015/9/8/chartex" xmlns:mc="http://schemas.openxmlformats.org/markup-compatibility/2006" xmlns:o="urn:schemas-microsoft-com:office:office" xmlns:r="http://schemas.openxmlformats.org/officeDocument/2006/relationships" xmlns:m="http://schemas.openxmlformats.org/officeDocument/2006/math" xmlns:v="urn:schemas-microsoft-com:vml" xmlns:wp14="http://schemas.microsoft.com/office/word/2010/wordprocessingDrawing" xmlns:wp="http://schemas.openxmlformats.org/drawingml/2006/wordprocessingDrawing" xmlns:w10="urn:schemas-microsoft-com:office:word" xmlns:w="http://schemas.openxmlformats.org/wordprocessingml/2006/main" xmlns:w14="http://schemas.microsoft.com/office/word/2010/wordml" xmlns:w15="http://schemas.microsoft.com/office/word/2012/wordml" xmlns:w16se="http://schemas.microsoft.com/office/word/2015/wordml/symex" xmlns:wpg="http://schemas.microsoft.com/office/word/2010/wordprocessingGroup" xmlns:wpi="http://schemas.microsoft.com/office/word/2010/wordprocessingInk" xmlns:wne="http://schemas.microsoft.com/office/word/2006/wordml" xmlns:wps="http://schemas.microsoft.com/office/word/2010/wordprocessingShape" mc:Ignorable="w14 w15 w16se wp14">
+<file path=word/header3.xml><?xml version="1.0" encoding="utf-8"?>
+<w:hdr xmlns:wpc="http://schemas.microsoft.com/office/word/2010/wordprocessingCanvas" xmlns:cx="http://schemas.microsoft.com/office/drawing/2014/chartex" xmlns:cx1="http://schemas.microsoft.com/office/drawing/2015/9/8/chartex" xmlns:cx2="http://schemas.microsoft.com/office/drawing/2015/10/21/chartex" xmlns:cx3="http://schemas.microsoft.com/office/drawing/2016/5/9/chartex" xmlns:cx4="http://schemas.microsoft.com/office/drawing/2016/5/10/chartex" xmlns:cx5="http://schemas.microsoft.com/office/drawing/2016/5/11/chartex" xmlns:cx6="http://schemas.microsoft.com/office/drawing/2016/5/12/chartex" xmlns:cx7="http://schemas.microsoft.com/office/drawing/2016/5/13/chartex" xmlns:cx8="http://schemas.microsoft.com/office/drawing/2016/5/14/chartex" xmlns:mc="http://schemas.openxmlformats.org/markup-compatibility/2006" xmlns:aink="http://schemas.microsoft.com/office/drawing/2016/ink" xmlns:am3d="http://schemas.microsoft.com/office/drawing/2017/model3d" xmlns:o="urn:schemas-microsoft-com:office:office" xmlns:oel="http://schemas.microsoft.com/office/2019/extlst" xmlns:r="http://schemas.openxmlformats.org/officeDocument/2006/relationships" xmlns:m="http://schemas.openxmlformats.org/officeDocument/2006/math" xmlns:v="urn:schemas-microsoft-com:vml" xmlns:wp14="http://schemas.microsoft.com/office/word/2010/wordprocessingDrawing" xmlns:wp="http://schemas.openxmlformats.org/drawingml/2006/wordprocessingDrawing" xmlns:w10="urn:schemas-microsoft-com:office:word" xmlns:w="http://schemas.openxmlformats.org/wordprocessingml/2006/main" xmlns:w14="http://schemas.microsoft.com/office/word/2010/wordml" xmlns:w15="http://schemas.microsoft.com/office/word/2012/wordml" xmlns:w16cex="http://schemas.microsoft.com/office/word/2018/wordml/cex" xmlns:w16cid="http://schemas.microsoft.com/office/word/2016/wordml/cid" xmlns:w16="http://schemas.microsoft.com/office/word/2018/wordml" xmlns:w16sdtdh="http://schemas.microsoft.com/office/word/2020/wordml/sdtdatahash" xmlns:w16se="http://schemas.microsoft.com/office/word/2015/wordml/symex" xmlns:wpg="http://schemas.microsoft.com/office/word/2010/wordprocessingGroup" xmlns:wpi="http://schemas.microsoft.com/office/word/2010/wordprocessingInk" xmlns:wne="http://schemas.microsoft.com/office/word/2006/wordml" xmlns:wps="http://schemas.microsoft.com/office/word/2010/wordprocessingShape" mc:Ignorable="w14 w15 w16se w16cid w16 w16cex w16sdtdh wp14">
   <w:p>
     <w:pPr>
       <w:pStyle w:val="Kopfzeile"/>
     </w:pPr>
+    <w:r>
+      <w:rPr>
+        <w:noProof/>
+      </w:rPr>
+      <mc:AlternateContent>
+        <mc:Choice Requires="wps">
+          <w:drawing>
+            <wp:anchor distT="0" distB="0" distL="114300" distR="114300" simplePos="0" relativeHeight="251661312" behindDoc="0" locked="0" layoutInCell="0" allowOverlap="1" wp14:anchorId="72AC25ED" wp14:editId="63EC4233">
+              <wp:simplePos x="0" y="0"/>
+              <wp:positionH relativeFrom="page">
+                <wp:posOffset>0</wp:posOffset>
+              </wp:positionH>
+              <wp:positionV relativeFrom="page">
+                <wp:posOffset>190500</wp:posOffset>
+              </wp:positionV>
+              <wp:extent cx="7560310" cy="257175"/>
+              <wp:effectExtent l="0" t="0" r="0" b="9525"/>
+              <wp:wrapNone/>
+              <wp:docPr id="16" name="MSIPCMaa8c457181ca23cd4994760a" descr="{&quot;HashCode&quot;:-1692887849,&quot;Height&quot;:841.0,&quot;Width&quot;:595.0,&quot;Placement&quot;:&quot;Header&quot;,&quot;Index&quot;:&quot;FirstPage&quot;,&quot;Section&quot;:1,&quot;Top&quot;:0.0,&quot;Left&quot;:0.0}"/>
+              <wp:cNvGraphicFramePr/>
+              <a:graphic xmlns:a="http://schemas.openxmlformats.org/drawingml/2006/main">
+                <a:graphicData uri="http://schemas.microsoft.com/office/word/2010/wordprocessingShape">
+                  <wps:wsp>
+                    <wps:cNvSpPr txBox="1"/>
+                    <wps:spPr>
+                      <a:xfrm>
+                        <a:off x="0" y="0"/>
+                        <a:ext cx="7560310" cy="257175"/>
+                      </a:xfrm>
+                      <a:prstGeom prst="rect">
+                        <a:avLst/>
+                      </a:prstGeom>
+                      <a:noFill/>
+                      <a:ln w="6350">
+                        <a:noFill/>
+                      </a:ln>
+                      <a:extLst>
+                        <a:ext uri="{91240B29-F687-4F45-9708-019B960494DF}">
+                          <a14:hiddenLine xmlns:a14="http://schemas.microsoft.com/office/drawing/2010/main" w="6350">
+                            <a:solidFill>
+                              <a:prstClr val="black"/>
+                            </a:solidFill>
+                          </a14:hiddenLine>
+                        </a:ext>
+                      </a:extLst>
+                    </wps:spPr>
+                    <wps:txbx>
+                      <w:txbxContent>
+                        <w:p>
+                          <w:pPr>
+                            <w:spacing w:after="0"/>
+                            <w:jc w:val="left"/>
+                            <w:rPr>
+                              <w:rFonts w:ascii="CorpoS" w:hAnsi="CorpoS"/>
+                              <w:color w:val="000000"/>
+                              <w:sz w:val="20"/>
+                            </w:rPr>
+                          </w:pPr>
+                          <w:r>
+                            <w:rPr>
+                              <w:rFonts w:ascii="CorpoS" w:hAnsi="CorpoS"/>
+                              <w:color w:val="000000"/>
+                              <w:sz w:val="20"/>
+                            </w:rPr>
+                            <w:t>Internal</w:t>
+                          </w:r>
+                        </w:p>
+                      </w:txbxContent>
+                    </wps:txbx>
+                    <wps:bodyPr rot="0" spcFirstLastPara="0" vertOverflow="overflow" horzOverflow="overflow" vert="horz" wrap="square" lIns="254000" tIns="0" rIns="91440" bIns="0" numCol="1" spcCol="0" rtlCol="0" fromWordArt="0" anchor="t" anchorCtr="0" forceAA="0" compatLnSpc="1">
+                      <a:prstTxWarp prst="textNoShape">
+                        <a:avLst/>
+                      </a:prstTxWarp>
+                      <a:noAutofit/>
+                    </wps:bodyPr>
+                  </wps:wsp>
+                </a:graphicData>
+              </a:graphic>
+            </wp:anchor>
+          </w:drawing>
+        </mc:Choice>
+        <mc:Fallback>
+          <w:pict>
+            <v:shapetype w14:anchorId="72AC25ED" id="_x0000_t202" coordsize="21600,21600" o:spt="202" path="m,l,21600r21600,l21600,xe">
+              <v:stroke joinstyle="miter"/>
+              <v:path gradientshapeok="t" o:connecttype="rect"/>
+            </v:shapetype>
+            <v:shape id="MSIPCMaa8c457181ca23cd4994760a" o:spid="_x0000_s1044" type="#_x0000_t202" alt="{&quot;HashCode&quot;:-1692887849,&quot;Height&quot;:841.0,&quot;Width&quot;:595.0,&quot;Placement&quot;:&quot;Header&quot;,&quot;Index&quot;:&quot;FirstPage&quot;,&quot;Section&quot;:1,&quot;Top&quot;:0.0,&quot;Left&quot;:0.0}" style="position:absolute;left:0;text-align:left;margin-left:0;margin-top:15pt;width:595.3pt;height:20.25pt;z-index:251661312;visibility:visible;mso-wrap-style:square;mso-wrap-distance-left:9pt;mso-wrap-distance-top:0;mso-wrap-distance-right:9pt;mso-wrap-distance-bottom:0;mso-position-horizontal:absolute;mso-position-horizontal-relative:page;mso-position-vertical:absolute;mso-position-vertical-relative:page;v-text-anchor:top" o:gfxdata="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" o:allowincell="f" filled="f" stroked="f" strokeweight=".5pt">
+              <v:fill o:detectmouseclick="t"/>
+              <v:textbox inset="20pt,0,,0">
+                <w:txbxContent>
+                  <w:p>
+                    <w:pPr>
+                      <w:spacing w:after="0"/>
+                      <w:jc w:val="left"/>
+                      <w:rPr>
+                        <w:rFonts w:ascii="CorpoS" w:hAnsi="CorpoS"/>
+                        <w:color w:val="000000"/>
+                        <w:sz w:val="20"/>
+                      </w:rPr>
+                    </w:pPr>
+                    <w:r>
+                      <w:rPr>
+                        <w:rFonts w:ascii="CorpoS" w:hAnsi="CorpoS"/>
+                        <w:color w:val="000000"/>
+                        <w:sz w:val="20"/>
+                      </w:rPr>
+                      <w:t>Internal</w:t>
+                    </w:r>
+                  </w:p>
+                </w:txbxContent>
+              </v:textbox>
+              <w10:wrap anchorx="page" anchory="page"/>
+            </v:shape>
+          </w:pict>
+        </mc:Fallback>
+      </mc:AlternateContent>
+    </w:r>
   </w:p>
 </w:hdr>
 </file>
 
 <file path=word/numbering.xml><?xml version="1.0" encoding="utf-8"?>
-<w:numbering xmlns:wpc="http://schemas.microsoft.com/office/word/2010/wordprocessingCanvas" xmlns:cx="http://schemas.microsoft.com/office/drawing/2014/chartex" xmlns:cx1="http://schemas.microsoft.com/office/drawing/2015/9/8/chartex" xmlns:mc="http://schemas.openxmlformats.org/markup-compatibility/2006" xmlns:o="urn:schemas-microsoft-com:office:office" xmlns:r="http://schemas.openxmlformats.org/officeDocument/2006/relationships" xmlns:m="http://schemas.openxmlformats.org/officeDocument/2006/math" xmlns:v="urn:schemas-microsoft-com:vml" xmlns:wp14="http://schemas.microsoft.com/office/word/2010/wordprocessingDrawing" xmlns:wp="http://schemas.openxmlformats.org/drawingml/2006/wordprocessingDrawing" xmlns:w10="urn:schemas-microsoft-com:office:word" xmlns:w="http://schemas.openxmlformats.org/wordprocessingml/2006/main" xmlns:w14="http://schemas.microsoft.com/office/word/2010/wordml" xmlns:w15="http://schemas.microsoft.com/office/word/2012/wordml" xmlns:w16se="http://schemas.microsoft.com/office/word/2015/wordml/symex" xmlns:wpg="http://schemas.microsoft.com/office/word/2010/wordprocessingGroup" xmlns:wpi="http://schemas.microsoft.com/office/word/2010/wordprocessingInk" xmlns:wne="http://schemas.microsoft.com/office/word/2006/wordml" xmlns:wps="http://schemas.microsoft.com/office/word/2010/wordprocessingShape" mc:Ignorable="w14 w15 w16se wp14">
+<w:numbering xmlns:wpc="http://schemas.microsoft.com/office/word/2010/wordprocessingCanvas" xmlns:cx="http://schemas.microsoft.com/office/drawing/2014/chartex" xmlns:cx1="http://schemas.microsoft.com/office/drawing/2015/9/8/chartex" xmlns:cx2="http://schemas.microsoft.com/office/drawing/2015/10/21/chartex" xmlns:cx3="http://schemas.microsoft.com/office/drawing/2016/5/9/chartex" xmlns:cx4="http://schemas.microsoft.com/office/drawing/2016/5/10/chartex" xmlns:cx5="http://schemas.microsoft.com/office/drawing/2016/5/11/chartex" xmlns:cx6="http://schemas.microsoft.com/office/drawing/2016/5/12/chartex" xmlns:cx7="http://schemas.microsoft.com/office/drawing/2016/5/13/chartex" xmlns:cx8="http://schemas.microsoft.com/office/drawing/2016/5/14/chartex" xmlns:mc="http://schemas.openxmlformats.org/markup-compatibility/2006" xmlns:aink="http://schemas.microsoft.com/office/drawing/2016/ink" xmlns:am3d="http://schemas.microsoft.com/office/drawing/2017/model3d" xmlns:o="urn:schemas-microsoft-com:office:office" xmlns:oel="http://schemas.microsoft.com/office/2019/extlst" xmlns:r="http://schemas.openxmlformats.org/officeDocument/2006/relationships" xmlns:m="http://schemas.openxmlformats.org/officeDocument/2006/math" xmlns:v="urn:schemas-microsoft-com:vml" xmlns:wp14="http://schemas.microsoft.com/office/word/2010/wordprocessingDrawing" xmlns:wp="http://schemas.openxmlformats.org/drawingml/2006/wordprocessingDrawing" xmlns:w10="urn:schemas-microsoft-com:office:word" xmlns:w="http://schemas.openxmlformats.org/wordprocessingml/2006/main" xmlns:w14="http://schemas.microsoft.com/office/word/2010/wordml" xmlns:w15="http://schemas.microsoft.com/office/word/2012/wordml" xmlns:w16cex="http://schemas.microsoft.com/office/word/2018/wordml/cex" xmlns:w16cid="http://schemas.microsoft.com/office/word/2016/wordml/cid" xmlns:w16="http://schemas.microsoft.com/office/word/2018/wordml" xmlns:w16sdtdh="http://schemas.microsoft.com/office/word/2020/wordml/sdtdatahash" xmlns:w16se="http://schemas.microsoft.com/office/word/2015/wordml/symex" xmlns:wpg="http://schemas.microsoft.com/office/word/2010/wordprocessingGroup" xmlns:wpi="http://schemas.microsoft.com/office/word/2010/wordprocessingInk" xmlns:wne="http://schemas.microsoft.com/office/word/2006/wordml" xmlns:wps="http://schemas.microsoft.com/office/word/2010/wordprocessingShape" mc:Ignorable="w14 w15 w16se w16cid w16 w16cex w16sdtdh wp14">
   <w:abstractNum w:abstractNumId="0" w15:restartNumberingAfterBreak="0">
     <w:nsid w:val="146811CB"/>
     <w:multiLevelType w:val="hybridMultilevel"/>
@@ -4994,14 +5253,14 @@
       </w:rPr>
     </w:lvl>
   </w:abstractNum>
-  <w:num w:numId="1">
+  <w:num w:numId="1" w16cid:durableId="1720281905">
     <w:abstractNumId w:val="0"/>
   </w:num>
 </w:numbering>
 </file>
 
 <file path=word/styles.xml><?xml version="1.0" encoding="utf-8"?>
-<w:styles xmlns:mc="http://schemas.openxmlformats.org/markup-compatibility/2006" xmlns:r="http://schemas.openxmlformats.org/officeDocument/2006/relationships" xmlns:w="http://schemas.openxmlformats.org/wordprocessingml/2006/main" xmlns:w14="http://schemas.microsoft.com/office/word/2010/wordml" xmlns:w15="http://schemas.microsoft.com/office/word/2012/wordml" xmlns:w16se="http://schemas.microsoft.com/office/word/2015/wordml/symex" mc:Ignorable="w14 w15 w16se">
+<w:styles xmlns:mc="http://schemas.openxmlformats.org/markup-compatibility/2006" xmlns:r="http://schemas.openxmlformats.org/officeDocument/2006/relationships" xmlns:w="http://schemas.openxmlformats.org/wordprocessingml/2006/main" xmlns:w14="http://schemas.microsoft.com/office/word/2010/wordml" xmlns:w15="http://schemas.microsoft.com/office/word/2012/wordml" xmlns:w16cex="http://schemas.microsoft.com/office/word/2018/wordml/cex" xmlns:w16cid="http://schemas.microsoft.com/office/word/2016/wordml/cid" xmlns:w16="http://schemas.microsoft.com/office/word/2018/wordml" xmlns:w16sdtdh="http://schemas.microsoft.com/office/word/2020/wordml/sdtdatahash" xmlns:w16se="http://schemas.microsoft.com/office/word/2015/wordml/symex" mc:Ignorable="w14 w15 w16se w16cid w16 w16cex w16sdtdh">
   <w:docDefaults>
     <w:rPrDefault>
       <w:rPr>
@@ -5016,7 +5275,7 @@
       </w:pPr>
     </w:pPrDefault>
   </w:docDefaults>
-  <w:latentStyles w:defLockedState="0" w:defUIPriority="99" w:defSemiHidden="0" w:defUnhideWhenUsed="0" w:defQFormat="0" w:count="371">
+  <w:latentStyles w:defLockedState="0" w:defUIPriority="99" w:defSemiHidden="0" w:defUnhideWhenUsed="0" w:defQFormat="0" w:count="376">
     <w:lsdException w:name="Normal" w:uiPriority="0" w:qFormat="1"/>
     <w:lsdException w:name="heading 1" w:uiPriority="9" w:qFormat="1"/>
     <w:lsdException w:name="heading 2" w:semiHidden="1" w:uiPriority="9" w:unhideWhenUsed="1" w:qFormat="1"/>
@@ -5122,7 +5381,6 @@
     <w:lsdException w:name="HTML Sample" w:semiHidden="1" w:unhideWhenUsed="1"/>
     <w:lsdException w:name="HTML Typewriter" w:semiHidden="1" w:unhideWhenUsed="1"/>
     <w:lsdException w:name="HTML Variable" w:semiHidden="1" w:unhideWhenUsed="1"/>
-    <w:lsdException w:name="Normal Table" w:semiHidden="1" w:unhideWhenUsed="1"/>
     <w:lsdException w:name="annotation subject" w:semiHidden="1" w:unhideWhenUsed="1"/>
     <w:lsdException w:name="No List" w:semiHidden="1" w:unhideWhenUsed="1"/>
     <w:lsdException w:name="Outline List 1" w:semiHidden="1" w:unhideWhenUsed="1"/>
@@ -5165,11 +5423,8 @@
     <w:lsdException w:name="Table Contemporary" w:semiHidden="1" w:unhideWhenUsed="1"/>
     <w:lsdException w:name="Table Elegant" w:semiHidden="1" w:unhideWhenUsed="1"/>
     <w:lsdException w:name="Table Professional" w:semiHidden="1" w:unhideWhenUsed="1"/>
-    <w:lsdException w:name="Table Subtle 1" w:semiHidden="1" w:unhideWhenUsed="1"/>
     <w:lsdException w:name="Table Subtle 2" w:semiHidden="1" w:unhideWhenUsed="1"/>
     <w:lsdException w:name="Table Web 1" w:semiHidden="1" w:unhideWhenUsed="1"/>
-    <w:lsdException w:name="Table Web 2" w:semiHidden="1" w:unhideWhenUsed="1"/>
-    <w:lsdException w:name="Table Web 3" w:semiHidden="1" w:unhideWhenUsed="1"/>
     <w:lsdException w:name="Balloon Text" w:semiHidden="1" w:unhideWhenUsed="1"/>
     <w:lsdException w:name="Table Grid" w:uiPriority="39"/>
     <w:lsdException w:name="Table Theme" w:semiHidden="1" w:unhideWhenUsed="1"/>
@@ -5388,6 +5643,11 @@
     <w:lsdException w:name="List Table 5 Dark Accent 6" w:uiPriority="50"/>
     <w:lsdException w:name="List Table 6 Colorful Accent 6" w:uiPriority="51"/>
     <w:lsdException w:name="List Table 7 Colorful Accent 6" w:uiPriority="52"/>
+    <w:lsdException w:name="Mention" w:semiHidden="1" w:unhideWhenUsed="1"/>
+    <w:lsdException w:name="Smart Hyperlink" w:semiHidden="1" w:unhideWhenUsed="1"/>
+    <w:lsdException w:name="Hashtag" w:semiHidden="1" w:unhideWhenUsed="1"/>
+    <w:lsdException w:name="Unresolved Mention" w:semiHidden="1" w:unhideWhenUsed="1"/>
+    <w:lsdException w:name="Smart Link" w:semiHidden="1" w:unhideWhenUsed="1"/>
   </w:latentStyles>
   <w:style w:type="paragraph" w:default="1" w:styleId="Standard">
     <w:name w:val="Normal"/>
@@ -6112,8 +6372,8 @@
       <w:u w:val="single"/>
     </w:rPr>
   </w:style>
-  <w:style w:type="character" w:customStyle="1" w:styleId="UnresolvedMention">
-    <w:name w:val="Unresolved Mention"/>
+  <w:style w:type="character" w:customStyle="1" w:styleId="NichtaufgelsteErwhnung1">
+    <w:name w:val="Nicht aufgelöste Erwähnung1"/>
     <w:basedOn w:val="Absatz-Standardschriftart"/>
     <w:uiPriority w:val="99"/>
     <w:semiHidden/>

</xml_diff>